<commit_message>
Update results and add report
</commit_message>
<xml_diff>
--- a/labs/lab4/report.docx
+++ b/labs/lab4/report.docx
@@ -10,7 +10,7 @@
         <w:t xml:space="preserve">Lab </w:t>
       </w:r>
       <w:r>
-        <w:t>3</w:t>
+        <w:t>4</w:t>
       </w:r>
       <w:r>
         <w:t xml:space="preserve"> Report</w:t>
@@ -38,24 +38,41 @@
       </w:r>
     </w:p>
     <w:p>
+      <w:pPr>
+        <w:rPr>
+          <w:rStyle w:val="Hyperlink"/>
+        </w:rPr>
+      </w:pPr>
       <w:hyperlink r:id="rId5" w:history="1">
         <w:r>
           <w:rPr>
             <w:rStyle w:val="Hyperlink"/>
           </w:rPr>
-          <w:t>https://github.com/bennycooly/I</w:t>
+          <w:t>https://github.com/bennycooly/INF_385T_Intro_To_ML/blob/master/labs/lab</w:t>
         </w:r>
         <w:r>
           <w:rPr>
             <w:rStyle w:val="Hyperlink"/>
           </w:rPr>
-          <w:t>N</w:t>
+          <w:t>4</w:t>
         </w:r>
+      </w:hyperlink>
+    </w:p>
+    <w:p>
+      <w:pPr>
+        <w:pStyle w:val="Heading2"/>
+      </w:pPr>
+      <w:r>
+        <w:t>Predictions</w:t>
+      </w:r>
+    </w:p>
+    <w:p>
+      <w:hyperlink r:id="rId6" w:history="1">
         <w:r>
           <w:rPr>
             <w:rStyle w:val="Hyperlink"/>
           </w:rPr>
-          <w:t>F_385T_Intro_To_ML/blob/master/labs/lab3</w:t>
+          <w:t>https://github.com/bennycooly/INF_385T_Intro_To_ML/blob/master/labs/lab4/vizwiz/results/predictions.json</w:t>
         </w:r>
       </w:hyperlink>
     </w:p>
@@ -77,7 +94,7 @@
         </w:numPr>
       </w:pPr>
       <w:r>
-        <w:t>Image Classification with Dimensionality Reduction</w:t>
+        <w:t>Classification Using Hand-Crafted Features</w:t>
       </w:r>
     </w:p>
     <w:p>
@@ -89,293 +106,115 @@
         </w:numPr>
       </w:pPr>
       <w:r>
-        <w:t>Accuracy Plots</w:t>
+        <w:t>Method</w:t>
+      </w:r>
+      <w:r>
+        <w:br/>
+      </w:r>
+      <w:r>
+        <w:br/>
+        <w:t xml:space="preserve">I downloaded the full </w:t>
+      </w:r>
+      <w:proofErr w:type="spellStart"/>
+      <w:r>
+        <w:t>VizWiz</w:t>
+      </w:r>
+      <w:proofErr w:type="spellEnd"/>
+      <w:r>
+        <w:t xml:space="preserve"> dataset from the site as specified in the instructions. Then, I selected 1000 random annotations from the training set to train, 200 random annotations to measure accuracy on the validation set, and the first 30 annotations (non-random) from the testing set to make predictions.</w:t>
       </w:r>
     </w:p>
     <w:p>
-      <w:r>
-        <w:t xml:space="preserve">Note: </w:t>
-      </w:r>
-      <w:r>
-        <w:t>I distributed 20 evenly spaced components ranging from 1 to the actual number of features.</w:t>
-      </w:r>
+      <w:pPr>
+        <w:pStyle w:val="ListParagraph"/>
+        <w:ind w:left="1440"/>
+      </w:pPr>
     </w:p>
     <w:p>
-      <w:r>
-        <w:rPr>
-          <w:noProof/>
-        </w:rPr>
-        <w:drawing>
-          <wp:inline distT="0" distB="0" distL="0" distR="0" wp14:anchorId="06B42A51" wp14:editId="7C13156F">
-            <wp:extent cx="5581650" cy="4190783"/>
-            <wp:effectExtent l="0" t="0" r="0" b="635"/>
-            <wp:docPr id="4" name="Picture 4"/>
-            <wp:cNvGraphicFramePr>
-              <a:graphicFrameLocks xmlns:a="http://schemas.openxmlformats.org/drawingml/2006/main" noChangeAspect="1"/>
-            </wp:cNvGraphicFramePr>
-            <a:graphic xmlns:a="http://schemas.openxmlformats.org/drawingml/2006/main">
-              <a:graphicData uri="http://schemas.openxmlformats.org/drawingml/2006/picture">
-                <pic:pic xmlns:pic="http://schemas.openxmlformats.org/drawingml/2006/picture">
-                  <pic:nvPicPr>
-                    <pic:cNvPr id="0" name="Picture 1"/>
-                    <pic:cNvPicPr>
-                      <a:picLocks noChangeAspect="1" noChangeArrowheads="1"/>
-                    </pic:cNvPicPr>
-                  </pic:nvPicPr>
-                  <pic:blipFill>
-                    <a:blip r:embed="rId6">
-                      <a:extLst>
-                        <a:ext uri="{28A0092B-C50C-407E-A947-70E740481C1C}">
-                          <a14:useLocalDpi xmlns:a14="http://schemas.microsoft.com/office/drawing/2010/main" val="0"/>
-                        </a:ext>
-                      </a:extLst>
-                    </a:blip>
-                    <a:srcRect/>
-                    <a:stretch>
-                      <a:fillRect/>
-                    </a:stretch>
-                  </pic:blipFill>
-                  <pic:spPr bwMode="auto">
-                    <a:xfrm>
-                      <a:off x="0" y="0"/>
-                      <a:ext cx="5590132" cy="4197152"/>
-                    </a:xfrm>
-                    <a:prstGeom prst="rect">
-                      <a:avLst/>
-                    </a:prstGeom>
-                    <a:noFill/>
-                    <a:ln>
-                      <a:noFill/>
-                    </a:ln>
-                  </pic:spPr>
-                </pic:pic>
-              </a:graphicData>
-            </a:graphic>
-          </wp:inline>
-        </w:drawing>
+      <w:pPr>
+        <w:pStyle w:val="ListParagraph"/>
+        <w:ind w:left="1440"/>
+      </w:pPr>
+      <w:r>
+        <w:t>Regarding feature extraction, I used a consistent method to convert the Azure API responses to continuous and discrete feature representations.</w:t>
+      </w:r>
+      <w:r>
+        <w:t xml:space="preserve"> The general idea was to make the features represent the actual important features from the image without overfitting.</w:t>
+      </w:r>
+      <w:r>
+        <w:t xml:space="preserve"> For the Vision API, I considered two options for the categories: one-hot encoding and </w:t>
+      </w:r>
+      <w:r>
+        <w:t>taking the average score of the</w:t>
+      </w:r>
+      <w:r>
+        <w:t xml:space="preserve"> detected categories. </w:t>
+      </w:r>
+      <w:r>
+        <w:t>However, since there are over 80 different categories, I thought that this would be overfitting the model and decided to take the average of the categories. I used this same average confidence method for the tags and description captions as well. For color, I was also considering one-hot encoding but decided ultimately to use the black and white indicator. For the description tags, I used the average of the captions as one feature and</w:t>
+      </w:r>
+      <w:bookmarkStart w:id="0" w:name="_GoBack"/>
+      <w:bookmarkEnd w:id="0"/>
+      <w:r>
+        <w:t xml:space="preserve"> then the number of tags detected as another feature. For faces, I simply used the number of detected faces. Finally, I ignored adult because I found that it did not help the accuracy of classification models since none of the images contain adult content. </w:t>
+      </w:r>
+      <w:r>
+        <w:br/>
+      </w:r>
+      <w:r>
+        <w:br/>
+        <w:t>The text API feature extraction was much more straightforward. I used the same method of averaging the score for the languages feature. For the sentiment feature, I simply passed on the given sentiment score, which was a continuous value. For the key phrases, I simply used the number of detected key phrases.</w:t>
+      </w:r>
+      <w:r>
+        <w:br/>
+      </w:r>
+      <w:r>
+        <w:br/>
+        <w:t xml:space="preserve">To train the models, I chose to use three different classifiers: SVM, Decision Tree, and </w:t>
+      </w:r>
+      <w:r>
+        <w:lastRenderedPageBreak/>
+        <w:t xml:space="preserve">Logistic Regression. Then, I used a majority voting ensemble to </w:t>
+      </w:r>
+      <w:r>
+        <w:t xml:space="preserve">find the classifier that was most accurate. </w:t>
+      </w:r>
+      <w:r>
+        <w:t xml:space="preserve">After training based on 1000 random annotations from the training set, I was able to achieve an accuracy of about 72% on the 200 validation annotations. I did not have the time to run a grid search to optimize </w:t>
+      </w:r>
+      <w:proofErr w:type="gramStart"/>
+      <w:r>
+        <w:t>all of</w:t>
+      </w:r>
+      <w:proofErr w:type="gramEnd"/>
+      <w:r>
+        <w:t xml:space="preserve"> the model’s hyperparameters.</w:t>
       </w:r>
     </w:p>
     <w:p>
-      <w:r>
-        <w:rPr>
-          <w:noProof/>
-        </w:rPr>
-        <w:lastRenderedPageBreak/>
-        <w:drawing>
-          <wp:inline distT="0" distB="0" distL="0" distR="0" wp14:anchorId="5871075F" wp14:editId="15C8E93D">
-            <wp:extent cx="4934418" cy="3704832"/>
-            <wp:effectExtent l="0" t="0" r="0" b="0"/>
-            <wp:docPr id="5" name="Picture 5"/>
-            <wp:cNvGraphicFramePr>
-              <a:graphicFrameLocks xmlns:a="http://schemas.openxmlformats.org/drawingml/2006/main" noChangeAspect="1"/>
-            </wp:cNvGraphicFramePr>
-            <a:graphic xmlns:a="http://schemas.openxmlformats.org/drawingml/2006/main">
-              <a:graphicData uri="http://schemas.openxmlformats.org/drawingml/2006/picture">
-                <pic:pic xmlns:pic="http://schemas.openxmlformats.org/drawingml/2006/picture">
-                  <pic:nvPicPr>
-                    <pic:cNvPr id="0" name="Picture 3"/>
-                    <pic:cNvPicPr>
-                      <a:picLocks noChangeAspect="1" noChangeArrowheads="1"/>
-                    </pic:cNvPicPr>
-                  </pic:nvPicPr>
-                  <pic:blipFill>
-                    <a:blip r:embed="rId7">
-                      <a:extLst>
-                        <a:ext uri="{28A0092B-C50C-407E-A947-70E740481C1C}">
-                          <a14:useLocalDpi xmlns:a14="http://schemas.microsoft.com/office/drawing/2010/main" val="0"/>
-                        </a:ext>
-                      </a:extLst>
-                    </a:blip>
-                    <a:srcRect/>
-                    <a:stretch>
-                      <a:fillRect/>
-                    </a:stretch>
-                  </pic:blipFill>
-                  <pic:spPr bwMode="auto">
-                    <a:xfrm>
-                      <a:off x="0" y="0"/>
-                      <a:ext cx="4962857" cy="3726184"/>
-                    </a:xfrm>
-                    <a:prstGeom prst="rect">
-                      <a:avLst/>
-                    </a:prstGeom>
-                    <a:noFill/>
-                    <a:ln>
-                      <a:noFill/>
-                    </a:ln>
-                  </pic:spPr>
-                </pic:pic>
-              </a:graphicData>
-            </a:graphic>
-          </wp:inline>
-        </w:drawing>
-      </w:r>
+      <w:pPr>
+        <w:pStyle w:val="ListParagraph"/>
+        <w:ind w:left="1440"/>
+      </w:pPr>
     </w:p>
     <w:p>
-      <w:r>
-        <w:rPr>
-          <w:noProof/>
-        </w:rPr>
-        <w:drawing>
-          <wp:inline distT="0" distB="0" distL="0" distR="0" wp14:anchorId="50DFD855" wp14:editId="29B9F67F">
-            <wp:extent cx="4706590" cy="3533775"/>
-            <wp:effectExtent l="0" t="0" r="0" b="0"/>
-            <wp:docPr id="6" name="Picture 6"/>
-            <wp:cNvGraphicFramePr>
-              <a:graphicFrameLocks xmlns:a="http://schemas.openxmlformats.org/drawingml/2006/main" noChangeAspect="1"/>
-            </wp:cNvGraphicFramePr>
-            <a:graphic xmlns:a="http://schemas.openxmlformats.org/drawingml/2006/main">
-              <a:graphicData uri="http://schemas.openxmlformats.org/drawingml/2006/picture">
-                <pic:pic xmlns:pic="http://schemas.openxmlformats.org/drawingml/2006/picture">
-                  <pic:nvPicPr>
-                    <pic:cNvPr id="0" name="Picture 5"/>
-                    <pic:cNvPicPr>
-                      <a:picLocks noChangeAspect="1" noChangeArrowheads="1"/>
-                    </pic:cNvPicPr>
-                  </pic:nvPicPr>
-                  <pic:blipFill>
-                    <a:blip r:embed="rId8">
-                      <a:extLst>
-                        <a:ext uri="{28A0092B-C50C-407E-A947-70E740481C1C}">
-                          <a14:useLocalDpi xmlns:a14="http://schemas.microsoft.com/office/drawing/2010/main" val="0"/>
-                        </a:ext>
-                      </a:extLst>
-                    </a:blip>
-                    <a:srcRect/>
-                    <a:stretch>
-                      <a:fillRect/>
-                    </a:stretch>
-                  </pic:blipFill>
-                  <pic:spPr bwMode="auto">
-                    <a:xfrm>
-                      <a:off x="0" y="0"/>
-                      <a:ext cx="4712546" cy="3538247"/>
-                    </a:xfrm>
-                    <a:prstGeom prst="rect">
-                      <a:avLst/>
-                    </a:prstGeom>
-                    <a:noFill/>
-                    <a:ln>
-                      <a:noFill/>
-                    </a:ln>
-                  </pic:spPr>
-                </pic:pic>
-              </a:graphicData>
-            </a:graphic>
-          </wp:inline>
-        </w:drawing>
-      </w:r>
-    </w:p>
-    <w:p>
-      <w:r>
-        <w:rPr>
-          <w:noProof/>
-        </w:rPr>
-        <w:lastRenderedPageBreak/>
-        <w:drawing>
-          <wp:inline distT="0" distB="0" distL="0" distR="0" wp14:anchorId="09A5C148" wp14:editId="36B9C8A8">
-            <wp:extent cx="4858824" cy="3648075"/>
-            <wp:effectExtent l="0" t="0" r="0" b="0"/>
-            <wp:docPr id="7" name="Picture 7"/>
-            <wp:cNvGraphicFramePr>
-              <a:graphicFrameLocks xmlns:a="http://schemas.openxmlformats.org/drawingml/2006/main" noChangeAspect="1"/>
-            </wp:cNvGraphicFramePr>
-            <a:graphic xmlns:a="http://schemas.openxmlformats.org/drawingml/2006/main">
-              <a:graphicData uri="http://schemas.openxmlformats.org/drawingml/2006/picture">
-                <pic:pic xmlns:pic="http://schemas.openxmlformats.org/drawingml/2006/picture">
-                  <pic:nvPicPr>
-                    <pic:cNvPr id="0" name="Picture 7"/>
-                    <pic:cNvPicPr>
-                      <a:picLocks noChangeAspect="1" noChangeArrowheads="1"/>
-                    </pic:cNvPicPr>
-                  </pic:nvPicPr>
-                  <pic:blipFill>
-                    <a:blip r:embed="rId9">
-                      <a:extLst>
-                        <a:ext uri="{28A0092B-C50C-407E-A947-70E740481C1C}">
-                          <a14:useLocalDpi xmlns:a14="http://schemas.microsoft.com/office/drawing/2010/main" val="0"/>
-                        </a:ext>
-                      </a:extLst>
-                    </a:blip>
-                    <a:srcRect/>
-                    <a:stretch>
-                      <a:fillRect/>
-                    </a:stretch>
-                  </pic:blipFill>
-                  <pic:spPr bwMode="auto">
-                    <a:xfrm>
-                      <a:off x="0" y="0"/>
-                      <a:ext cx="4867843" cy="3654846"/>
-                    </a:xfrm>
-                    <a:prstGeom prst="rect">
-                      <a:avLst/>
-                    </a:prstGeom>
-                    <a:noFill/>
-                    <a:ln>
-                      <a:noFill/>
-                    </a:ln>
-                  </pic:spPr>
-                </pic:pic>
-              </a:graphicData>
-            </a:graphic>
-          </wp:inline>
-        </w:drawing>
-      </w:r>
-    </w:p>
-    <w:p/>
-    <w:p>
       <w:pPr>
         <w:pStyle w:val="ListParagraph"/>
-        <w:numPr>
-          <w:ilvl w:val="1"/>
-          <w:numId w:val="1"/>
-        </w:numPr>
-      </w:pPr>
-      <w:r>
-        <w:t>Discussion</w:t>
-      </w:r>
-    </w:p>
-    <w:p>
-      <w:r>
-        <w:t xml:space="preserve">Probably the most surprising result was the fact that the accuracy for face recognition was low even without any dimensionality reduction. The highest accuracy I found was around 44% when training with </w:t>
+        <w:ind w:left="1440"/>
+      </w:pPr>
+      <w:r>
+        <w:t xml:space="preserve">Ultimately, I was glad and almost surprised that the accuracy almost reached 75%. This seems to be a very difficult task for machines to </w:t>
       </w:r>
       <w:proofErr w:type="gramStart"/>
       <w:r>
-        <w:t>all</w:t>
-      </w:r>
-      <w:r>
-        <w:t xml:space="preserve"> </w:t>
-      </w:r>
-      <w:r>
-        <w:t>of</w:t>
+        <w:t>solve, and</w:t>
       </w:r>
       <w:proofErr w:type="gramEnd"/>
       <w:r>
-        <w:t xml:space="preserve"> the features.</w:t>
-      </w:r>
-      <w:r>
-        <w:t xml:space="preserve"> However, even though the accuracy ceiling was low, the pattern with regards to the number of PCA components and the resulting accuracy was consistent with the MNIST dataset as well as the Iris and Breast Cancer datasets (included in the </w:t>
-      </w:r>
-      <w:proofErr w:type="spellStart"/>
-      <w:r>
-        <w:t>Github</w:t>
-      </w:r>
-      <w:proofErr w:type="spellEnd"/>
-      <w:r>
-        <w:t xml:space="preserve"> repo).</w:t>
-      </w:r>
-    </w:p>
-    <w:p>
-      <w:r>
-        <w:t>The plots show that when using a very low number of components, the accuracy is very poor. However, the accuracy rises steadily until it hits a ceiling (at about the 8% mark for LFW and the 10% mark for MNIST). After the ceiling, the accuracy slowly dips and becomes steady until the number of components reaches the full feature set.</w:t>
-      </w:r>
-    </w:p>
-    <w:p>
-      <w:r>
-        <w:t>This pattern makes sense because at low numbers of components, the model is underfitting by a lot, and the model’s accuracy sharply rises in the first 10% of components until it hits a ceiling. This high point is where the model is not suffering from overfitting or underfitting. After this ceiling, the model begins to overfit and the accuracy dips a small amount (because the effects of overfitting for the remaining 90% are not as severe as those of underfitting within the first 10%).</w:t>
-      </w:r>
-      <w:r>
-        <w:t xml:space="preserve"> This result can be generalized to most classification problems.</w:t>
+        <w:t xml:space="preserve"> being able to correctly detect if 3 out of 4 images are answerable is not bad.</w:t>
+      </w:r>
+      <w:r>
+        <w:t xml:space="preserve"> It would be interesting to see how the accuracy would have gone up if I used additional features and/or different classifiers.</w:t>
       </w:r>
     </w:p>
     <w:p/>
@@ -388,7 +227,7 @@
         </w:numPr>
       </w:pPr>
       <w:r>
-        <w:t>Ensemble Learning</w:t>
+        <w:t>Classification Using Neural Networks</w:t>
       </w:r>
       <w:r>
         <w:br/>
@@ -396,7 +235,6 @@
     </w:p>
     <w:p>
       <w:r>
-        <w:lastRenderedPageBreak/>
         <w:t xml:space="preserve">Dataset: Breast Cancer (from </w:t>
       </w:r>
       <w:proofErr w:type="spellStart"/>
@@ -417,289 +255,56 @@
         </w:numPr>
       </w:pPr>
       <w:r>
-        <w:t xml:space="preserve">Mean </w:t>
-      </w:r>
-      <w:r>
-        <w:t>A</w:t>
-      </w:r>
-      <w:bookmarkStart w:id="0" w:name="_GoBack"/>
-      <w:bookmarkEnd w:id="0"/>
-      <w:r>
-        <w:t>ccuracies</w:t>
-      </w:r>
+        <w:t xml:space="preserve">Optimal </w:t>
+      </w:r>
+      <w:proofErr w:type="spellStart"/>
+      <w:r>
+        <w:t>Hyperparmeters</w:t>
+      </w:r>
+      <w:proofErr w:type="spellEnd"/>
       <w:r>
         <w:br/>
       </w:r>
-    </w:p>
-    <w:tbl>
-      <w:tblPr>
-        <w:tblStyle w:val="PlainTable4"/>
-        <w:tblW w:w="0" w:type="auto"/>
-        <w:tblLook w:val="04A0" w:firstRow="1" w:lastRow="0" w:firstColumn="1" w:lastColumn="0" w:noHBand="0" w:noVBand="1"/>
-      </w:tblPr>
-      <w:tblGrid>
-        <w:gridCol w:w="2545"/>
-        <w:gridCol w:w="1724"/>
-      </w:tblGrid>
-      <w:tr>
-        <w:trPr>
-          <w:cnfStyle w:val="100000000000" w:firstRow="1" w:lastRow="0" w:firstColumn="0" w:lastColumn="0" w:oddVBand="0" w:evenVBand="0" w:oddHBand="0" w:evenHBand="0" w:firstRowFirstColumn="0" w:firstRowLastColumn="0" w:lastRowFirstColumn="0" w:lastRowLastColumn="0"/>
-        </w:trPr>
-        <w:tc>
-          <w:tcPr>
-            <w:cnfStyle w:val="001000000000" w:firstRow="0" w:lastRow="0" w:firstColumn="1" w:lastColumn="0" w:oddVBand="0" w:evenVBand="0" w:oddHBand="0" w:evenHBand="0" w:firstRowFirstColumn="0" w:firstRowLastColumn="0" w:lastRowFirstColumn="0" w:lastRowLastColumn="0"/>
-            <w:tcW w:w="2545" w:type="dxa"/>
-          </w:tcPr>
-          <w:p>
-            <w:pPr>
-              <w:pStyle w:val="ListParagraph"/>
-              <w:ind w:left="0"/>
-            </w:pPr>
-            <w:r>
-              <w:t>Model</w:t>
-            </w:r>
-          </w:p>
-        </w:tc>
-        <w:tc>
-          <w:tcPr>
-            <w:tcW w:w="1724" w:type="dxa"/>
-          </w:tcPr>
-          <w:p>
-            <w:pPr>
-              <w:pStyle w:val="ListParagraph"/>
-              <w:ind w:left="0"/>
-              <w:cnfStyle w:val="100000000000" w:firstRow="1" w:lastRow="0" w:firstColumn="0" w:lastColumn="0" w:oddVBand="0" w:evenVBand="0" w:oddHBand="0" w:evenHBand="0" w:firstRowFirstColumn="0" w:firstRowLastColumn="0" w:lastRowFirstColumn="0" w:lastRowLastColumn="0"/>
-            </w:pPr>
-            <w:r>
-              <w:t>Mean Accuracy</w:t>
-            </w:r>
-          </w:p>
-        </w:tc>
-      </w:tr>
-      <w:tr>
-        <w:trPr>
-          <w:cnfStyle w:val="000000100000" w:firstRow="0" w:lastRow="0" w:firstColumn="0" w:lastColumn="0" w:oddVBand="0" w:evenVBand="0" w:oddHBand="1" w:evenHBand="0" w:firstRowFirstColumn="0" w:firstRowLastColumn="0" w:lastRowFirstColumn="0" w:lastRowLastColumn="0"/>
-        </w:trPr>
-        <w:tc>
-          <w:tcPr>
-            <w:cnfStyle w:val="001000000000" w:firstRow="0" w:lastRow="0" w:firstColumn="1" w:lastColumn="0" w:oddVBand="0" w:evenVBand="0" w:oddHBand="0" w:evenHBand="0" w:firstRowFirstColumn="0" w:firstRowLastColumn="0" w:lastRowFirstColumn="0" w:lastRowLastColumn="0"/>
-            <w:tcW w:w="2545" w:type="dxa"/>
-          </w:tcPr>
-          <w:p>
-            <w:pPr>
-              <w:pStyle w:val="ListParagraph"/>
-              <w:ind w:left="0"/>
-            </w:pPr>
-            <w:r>
-              <w:t>KNN</w:t>
-            </w:r>
-          </w:p>
-        </w:tc>
-        <w:tc>
-          <w:tcPr>
-            <w:tcW w:w="1724" w:type="dxa"/>
-          </w:tcPr>
-          <w:p>
-            <w:pPr>
-              <w:pStyle w:val="ListParagraph"/>
-              <w:ind w:left="0"/>
-              <w:cnfStyle w:val="000000100000" w:firstRow="0" w:lastRow="0" w:firstColumn="0" w:lastColumn="0" w:oddVBand="0" w:evenVBand="0" w:oddHBand="1" w:evenHBand="0" w:firstRowFirstColumn="0" w:firstRowLastColumn="0" w:lastRowFirstColumn="0" w:lastRowLastColumn="0"/>
-            </w:pPr>
-            <w:r>
-              <w:t>0.</w:t>
-            </w:r>
-            <w:r>
-              <w:t>9298</w:t>
-            </w:r>
-          </w:p>
-        </w:tc>
-      </w:tr>
-      <w:tr>
-        <w:tc>
-          <w:tcPr>
-            <w:cnfStyle w:val="001000000000" w:firstRow="0" w:lastRow="0" w:firstColumn="1" w:lastColumn="0" w:oddVBand="0" w:evenVBand="0" w:oddHBand="0" w:evenHBand="0" w:firstRowFirstColumn="0" w:firstRowLastColumn="0" w:lastRowFirstColumn="0" w:lastRowLastColumn="0"/>
-            <w:tcW w:w="2545" w:type="dxa"/>
-          </w:tcPr>
-          <w:p>
-            <w:pPr>
-              <w:pStyle w:val="ListParagraph"/>
-              <w:ind w:left="0"/>
-            </w:pPr>
-            <w:r>
-              <w:t>Naïve Bayes</w:t>
-            </w:r>
-          </w:p>
-        </w:tc>
-        <w:tc>
-          <w:tcPr>
-            <w:tcW w:w="1724" w:type="dxa"/>
-          </w:tcPr>
-          <w:p>
-            <w:pPr>
-              <w:pStyle w:val="ListParagraph"/>
-              <w:ind w:left="0"/>
-              <w:cnfStyle w:val="000000000000" w:firstRow="0" w:lastRow="0" w:firstColumn="0" w:lastColumn="0" w:oddVBand="0" w:evenVBand="0" w:oddHBand="0" w:evenHBand="0" w:firstRowFirstColumn="0" w:firstRowLastColumn="0" w:lastRowFirstColumn="0" w:lastRowLastColumn="0"/>
-            </w:pPr>
-            <w:r>
-              <w:t>0.</w:t>
-            </w:r>
-            <w:r>
-              <w:t>9387</w:t>
-            </w:r>
-          </w:p>
-        </w:tc>
-      </w:tr>
-      <w:tr>
-        <w:trPr>
-          <w:cnfStyle w:val="000000100000" w:firstRow="0" w:lastRow="0" w:firstColumn="0" w:lastColumn="0" w:oddVBand="0" w:evenVBand="0" w:oddHBand="1" w:evenHBand="0" w:firstRowFirstColumn="0" w:firstRowLastColumn="0" w:lastRowFirstColumn="0" w:lastRowLastColumn="0"/>
-        </w:trPr>
-        <w:tc>
-          <w:tcPr>
-            <w:cnfStyle w:val="001000000000" w:firstRow="0" w:lastRow="0" w:firstColumn="1" w:lastColumn="0" w:oddVBand="0" w:evenVBand="0" w:oddHBand="0" w:evenHBand="0" w:firstRowFirstColumn="0" w:firstRowLastColumn="0" w:lastRowFirstColumn="0" w:lastRowLastColumn="0"/>
-            <w:tcW w:w="2545" w:type="dxa"/>
-          </w:tcPr>
-          <w:p>
-            <w:pPr>
-              <w:pStyle w:val="ListParagraph"/>
-              <w:ind w:left="0"/>
-            </w:pPr>
-            <w:r>
-              <w:t>Decision Tree</w:t>
-            </w:r>
-          </w:p>
-        </w:tc>
-        <w:tc>
-          <w:tcPr>
-            <w:tcW w:w="1724" w:type="dxa"/>
-          </w:tcPr>
-          <w:p>
-            <w:pPr>
-              <w:pStyle w:val="ListParagraph"/>
-              <w:ind w:left="0"/>
-              <w:cnfStyle w:val="000000100000" w:firstRow="0" w:lastRow="0" w:firstColumn="0" w:lastColumn="0" w:oddVBand="0" w:evenVBand="0" w:oddHBand="1" w:evenHBand="0" w:firstRowFirstColumn="0" w:firstRowLastColumn="0" w:lastRowFirstColumn="0" w:lastRowLastColumn="0"/>
-            </w:pPr>
-            <w:r>
-              <w:t>0.9106</w:t>
-            </w:r>
-          </w:p>
-        </w:tc>
-      </w:tr>
-      <w:tr>
-        <w:tc>
-          <w:tcPr>
-            <w:cnfStyle w:val="001000000000" w:firstRow="0" w:lastRow="0" w:firstColumn="1" w:lastColumn="0" w:oddVBand="0" w:evenVBand="0" w:oddHBand="0" w:evenHBand="0" w:firstRowFirstColumn="0" w:firstRowLastColumn="0" w:lastRowFirstColumn="0" w:lastRowLastColumn="0"/>
-            <w:tcW w:w="2545" w:type="dxa"/>
-          </w:tcPr>
-          <w:p>
-            <w:pPr>
-              <w:pStyle w:val="ListParagraph"/>
-              <w:ind w:left="0"/>
-            </w:pPr>
-            <w:r>
-              <w:t>Ensemble</w:t>
-            </w:r>
-          </w:p>
-        </w:tc>
-        <w:tc>
-          <w:tcPr>
-            <w:tcW w:w="1724" w:type="dxa"/>
-          </w:tcPr>
-          <w:p>
-            <w:pPr>
-              <w:pStyle w:val="ListParagraph"/>
-              <w:ind w:left="0"/>
-              <w:cnfStyle w:val="000000000000" w:firstRow="0" w:lastRow="0" w:firstColumn="0" w:lastColumn="0" w:oddVBand="0" w:evenVBand="0" w:oddHBand="0" w:evenHBand="0" w:firstRowFirstColumn="0" w:firstRowLastColumn="0" w:lastRowFirstColumn="0" w:lastRowLastColumn="0"/>
-            </w:pPr>
-            <w:r>
-              <w:t>0.9528</w:t>
-            </w:r>
-          </w:p>
-        </w:tc>
-      </w:tr>
-      <w:tr>
-        <w:trPr>
-          <w:cnfStyle w:val="000000100000" w:firstRow="0" w:lastRow="0" w:firstColumn="0" w:lastColumn="0" w:oddVBand="0" w:evenVBand="0" w:oddHBand="1" w:evenHBand="0" w:firstRowFirstColumn="0" w:firstRowLastColumn="0" w:lastRowFirstColumn="0" w:lastRowLastColumn="0"/>
-        </w:trPr>
-        <w:tc>
-          <w:tcPr>
-            <w:cnfStyle w:val="001000000000" w:firstRow="0" w:lastRow="0" w:firstColumn="1" w:lastColumn="0" w:oddVBand="0" w:evenVBand="0" w:oddHBand="0" w:evenHBand="0" w:firstRowFirstColumn="0" w:firstRowLastColumn="0" w:lastRowFirstColumn="0" w:lastRowLastColumn="0"/>
-            <w:tcW w:w="2545" w:type="dxa"/>
-          </w:tcPr>
-          <w:p>
-            <w:pPr>
-              <w:pStyle w:val="ListParagraph"/>
-              <w:ind w:left="0"/>
-            </w:pPr>
-            <w:r>
-              <w:t>Bagging (KNN)</w:t>
-            </w:r>
-          </w:p>
-        </w:tc>
-        <w:tc>
-          <w:tcPr>
-            <w:tcW w:w="1724" w:type="dxa"/>
-          </w:tcPr>
-          <w:p>
-            <w:pPr>
-              <w:pStyle w:val="ListParagraph"/>
-              <w:ind w:left="0"/>
-              <w:cnfStyle w:val="000000100000" w:firstRow="0" w:lastRow="0" w:firstColumn="0" w:lastColumn="0" w:oddVBand="0" w:evenVBand="0" w:oddHBand="1" w:evenHBand="0" w:firstRowFirstColumn="0" w:firstRowLastColumn="0" w:lastRowFirstColumn="0" w:lastRowLastColumn="0"/>
-            </w:pPr>
-            <w:r>
-              <w:t>0.9281</w:t>
-            </w:r>
-          </w:p>
-        </w:tc>
-      </w:tr>
-      <w:tr>
-        <w:tc>
-          <w:tcPr>
-            <w:cnfStyle w:val="001000000000" w:firstRow="0" w:lastRow="0" w:firstColumn="1" w:lastColumn="0" w:oddVBand="0" w:evenVBand="0" w:oddHBand="0" w:evenHBand="0" w:firstRowFirstColumn="0" w:firstRowLastColumn="0" w:lastRowFirstColumn="0" w:lastRowLastColumn="0"/>
-            <w:tcW w:w="2545" w:type="dxa"/>
-          </w:tcPr>
-          <w:p>
-            <w:pPr>
-              <w:pStyle w:val="ListParagraph"/>
-              <w:ind w:left="0"/>
-            </w:pPr>
-            <w:r>
-              <w:t>Boosting (Decision Tree)</w:t>
-            </w:r>
-          </w:p>
-        </w:tc>
-        <w:tc>
-          <w:tcPr>
-            <w:tcW w:w="1724" w:type="dxa"/>
-          </w:tcPr>
-          <w:p>
-            <w:pPr>
-              <w:pStyle w:val="ListParagraph"/>
-              <w:ind w:left="0"/>
-              <w:cnfStyle w:val="000000000000" w:firstRow="0" w:lastRow="0" w:firstColumn="0" w:lastColumn="0" w:oddVBand="0" w:evenVBand="0" w:oddHBand="0" w:evenHBand="0" w:firstRowFirstColumn="0" w:firstRowLastColumn="0" w:lastRowFirstColumn="0" w:lastRowLastColumn="0"/>
-            </w:pPr>
-            <w:r>
-              <w:t>0.9754</w:t>
-            </w:r>
-          </w:p>
-        </w:tc>
-      </w:tr>
-    </w:tbl>
-    <w:p/>
-    <w:p>
-      <w:r>
-        <w:t>Full output:</w:t>
+      <w:r>
+        <w:br/>
+        <w:t>I tested between 1-10 hidden layers and from 20-200 (increments of 20) hidden nodes in each layer. This was a total of 100 different hyperparameter values.</w:t>
+      </w:r>
+      <w:r>
+        <w:br/>
+      </w:r>
+      <w:r>
+        <w:br/>
+        <w:t>The optimal hyperparameters when using the hyperbolic tangent activation function and 100 epochs was 4 hidden layers of 160 nodes each, which resulted in an accuracy of 93.4%.</w:t>
+      </w:r>
+      <w:r>
+        <w:br/>
+      </w:r>
+      <w:r>
+        <w:br/>
+        <w:t>With the optimal hyperparameters, the total number of weights is 784 * 160 * 160 * 160 * 160 * 1 = 513,802,240,000 weights.</w:t>
       </w:r>
     </w:p>
     <w:p>
+      <w:pPr>
+        <w:ind w:left="360" w:firstLine="720"/>
+      </w:pPr>
+      <w:r>
+        <w:t>Full output:</w:t>
+      </w:r>
+    </w:p>
+    <w:p>
+      <w:pPr>
+        <w:ind w:left="360" w:firstLine="720"/>
+      </w:pPr>
       <w:r>
         <w:rPr>
           <w:noProof/>
         </w:rPr>
         <w:drawing>
-          <wp:inline distT="0" distB="0" distL="0" distR="0" wp14:anchorId="3E2F16D5" wp14:editId="2F8BCD8F">
-            <wp:extent cx="3990975" cy="1104900"/>
+          <wp:inline distT="0" distB="0" distL="0" distR="0" wp14:anchorId="77CF6B89" wp14:editId="6B5D6B2A">
+            <wp:extent cx="3324225" cy="666750"/>
             <wp:effectExtent l="0" t="0" r="9525" b="0"/>
-            <wp:docPr id="3" name="Picture 3"/>
+            <wp:docPr id="1" name="Picture 1"/>
             <wp:cNvGraphicFramePr>
               <a:graphicFrameLocks xmlns:a="http://schemas.openxmlformats.org/drawingml/2006/main" noChangeAspect="1"/>
             </wp:cNvGraphicFramePr>
@@ -711,7 +316,7 @@
                     <pic:cNvPicPr/>
                   </pic:nvPicPr>
                   <pic:blipFill>
-                    <a:blip r:embed="rId10"/>
+                    <a:blip r:embed="rId7"/>
                     <a:stretch>
                       <a:fillRect/>
                     </a:stretch>
@@ -719,7 +324,7 @@
                   <pic:spPr>
                     <a:xfrm>
                       <a:off x="0" y="0"/>
-                      <a:ext cx="3990975" cy="1104900"/>
+                      <a:ext cx="3324225" cy="666750"/>
                     </a:xfrm>
                     <a:prstGeom prst="rect">
                       <a:avLst/>
@@ -748,74 +353,89 @@
       </w:r>
     </w:p>
     <w:p>
-      <w:r>
-        <w:t xml:space="preserve">These results were </w:t>
+      <w:pPr>
+        <w:ind w:left="1080"/>
+      </w:pPr>
+      <w:r>
+        <w:t xml:space="preserve">The MLP results </w:t>
+      </w:r>
+      <w:r>
+        <w:t>seemed to align with what we learned in class.</w:t>
+      </w:r>
+      <w:r>
+        <w:t xml:space="preserve"> </w:t>
       </w:r>
       <w:proofErr w:type="gramStart"/>
       <w:r>
-        <w:t>pretty interesting</w:t>
+        <w:t>Similar to</w:t>
       </w:r>
       <w:proofErr w:type="gramEnd"/>
       <w:r>
-        <w:t xml:space="preserve">. I chose to use the breast cancer dataset because it has a relatively high classification accuracy for </w:t>
-      </w:r>
-      <w:proofErr w:type="gramStart"/>
-      <w:r>
-        <w:t>all of</w:t>
-      </w:r>
-      <w:proofErr w:type="gramEnd"/>
-      <w:r>
-        <w:t xml:space="preserve"> the models we have discussed in class. For the single classifiers, the order </w:t>
-      </w:r>
-      <w:r>
-        <w:t xml:space="preserve">of performance from highest to lowest mean accuracy was Naïve Bayes, KNN, and Decision Tree. This is </w:t>
-      </w:r>
-      <w:proofErr w:type="gramStart"/>
-      <w:r>
-        <w:t>pretty interesting</w:t>
-      </w:r>
-      <w:proofErr w:type="gramEnd"/>
-      <w:r>
-        <w:t xml:space="preserve"> because I did not expect the Naïve Bayes model to perform the best…however, this probably would have changed if I optimized the hyperparameters for the other models.</w:t>
-      </w:r>
-    </w:p>
-    <w:p>
-      <w:r>
-        <w:t xml:space="preserve">For the majority voting model, it is interesting that the accuracy is </w:t>
-      </w:r>
-      <w:proofErr w:type="gramStart"/>
-      <w:r>
-        <w:t>actually higher</w:t>
-      </w:r>
-      <w:proofErr w:type="gramEnd"/>
-      <w:r>
-        <w:t xml:space="preserve"> than any of the single classifiers. I thought that this was strange at first, but it makes sense because I did not randomize the state and the accuracy is based on 10-fold cross-validation.</w:t>
-      </w:r>
-    </w:p>
-    <w:p>
-      <w:r>
-        <w:t xml:space="preserve">The bagging model used the KNN classifier, and the mean accuracy was </w:t>
-      </w:r>
-      <w:proofErr w:type="gramStart"/>
-      <w:r>
-        <w:t>actually slightly</w:t>
-      </w:r>
-      <w:proofErr w:type="gramEnd"/>
-      <w:r>
-        <w:t xml:space="preserve"> lower than that of the single KNN classifier. This also makes sense because using a subset of the data may </w:t>
-      </w:r>
-      <w:proofErr w:type="gramStart"/>
-      <w:r>
-        <w:t>actually cause</w:t>
-      </w:r>
-      <w:proofErr w:type="gramEnd"/>
-      <w:r>
-        <w:t xml:space="preserve"> each individual subset accuracy to be lower than if the model was trained with the full dataset, so it is definitely possible that no individual accuracy score reached the threshold of the single classifier.</w:t>
-      </w:r>
-    </w:p>
-    <w:p>
-      <w:r>
-        <w:t xml:space="preserve">Lastly, the boosting model by default uses the Decision Tree classifier, and the resulting mean accuracy is much higher than that of the individual classifier (~6% difference). This is expected because the boosting model looks at the misclassified data and updates the weights to improve the error rate. With more iterations, even higher accuracy could be achieved. </w:t>
+        <w:t xml:space="preserve"> other hyperparameters we tuned in the last lab, the performance first rises between 1-4 layers and then dips a little, showing signs of overfitting.</w:t>
+      </w:r>
+      <w:r>
+        <w:br/>
+      </w:r>
+      <w:r>
+        <w:br/>
+      </w:r>
+      <w:r>
+        <w:t xml:space="preserve">With only one hidden layer, the model would often fail to converge (reported by </w:t>
+      </w:r>
+      <w:proofErr w:type="spellStart"/>
+      <w:r>
+        <w:t>sklearn</w:t>
+      </w:r>
+      <w:proofErr w:type="spellEnd"/>
+      <w:r>
+        <w:t>).</w:t>
+      </w:r>
+      <w:r>
+        <w:t xml:space="preserve"> This may just mean that it did not reach </w:t>
+      </w:r>
+      <w:proofErr w:type="spellStart"/>
+      <w:r>
+        <w:t>sklearn’s</w:t>
+      </w:r>
+      <w:proofErr w:type="spellEnd"/>
+      <w:r>
+        <w:t xml:space="preserve"> default threshold for convergence, because </w:t>
+      </w:r>
+      <w:r>
+        <w:t xml:space="preserve">when checking the accuracies reported by the </w:t>
+      </w:r>
+      <w:proofErr w:type="spellStart"/>
+      <w:r>
+        <w:t>gridsearch</w:t>
+      </w:r>
+      <w:proofErr w:type="spellEnd"/>
+      <w:r>
+        <w:t>, those models still achieved about 90% accuracy</w:t>
+      </w:r>
+      <w:r>
+        <w:t xml:space="preserve"> (even with one hidden layer of size 20 nodes)</w:t>
+      </w:r>
+      <w:r>
+        <w:t>, which is pretty good.</w:t>
+      </w:r>
+      <w:r>
+        <w:br/>
+      </w:r>
+      <w:r>
+        <w:br/>
+      </w:r>
+      <w:r>
+        <w:lastRenderedPageBreak/>
+        <w:t>The accuracies for between 2-10 layers were roughly the same (90% or higher)</w:t>
+      </w:r>
+      <w:r>
+        <w:t xml:space="preserve">. Overfitting seemed to occur </w:t>
+      </w:r>
+      <w:r>
+        <w:t>after 4 hidden layers</w:t>
+      </w:r>
+      <w:r>
+        <w:t>, since the accuracy dropped from the highest mean accuracy of 93.4%.</w:t>
       </w:r>
     </w:p>
     <w:sectPr>
@@ -922,7 +542,7 @@
   <w:abstractNum w:abstractNumId="1" w15:restartNumberingAfterBreak="0">
     <w:nsid w:val="4FA8310E"/>
     <w:multiLevelType w:val="hybridMultilevel"/>
-    <w:tmpl w:val="9176F772"/>
+    <w:tmpl w:val="E18EA3D0"/>
     <w:lvl w:ilvl="0" w:tplc="AA32CC56">
       <w:start w:val="1"/>
       <w:numFmt w:val="decimal"/>
@@ -935,8 +555,8 @@
         <w:rFonts w:hint="default"/>
       </w:rPr>
     </w:lvl>
-    <w:lvl w:ilvl="1" w:tplc="B08465BE">
-      <w:start w:val="3"/>
+    <w:lvl w:ilvl="1" w:tplc="2BA24F04">
+      <w:start w:val="5"/>
       <w:numFmt w:val="lowerLetter"/>
       <w:lvlText w:val="%2."/>
       <w:lvlJc w:val="left"/>
@@ -1623,6 +1243,28 @@
       <w:szCs w:val="32"/>
     </w:rPr>
   </w:style>
+  <w:style w:type="paragraph" w:styleId="Heading2">
+    <w:name w:val="heading 2"/>
+    <w:basedOn w:val="Normal"/>
+    <w:next w:val="Normal"/>
+    <w:link w:val="Heading2Char"/>
+    <w:uiPriority w:val="9"/>
+    <w:unhideWhenUsed/>
+    <w:qFormat/>
+    <w:rsid w:val="00270A82"/>
+    <w:pPr>
+      <w:keepNext/>
+      <w:keepLines/>
+      <w:spacing w:before="40" w:after="0"/>
+      <w:outlineLvl w:val="1"/>
+    </w:pPr>
+    <w:rPr>
+      <w:rFonts w:asciiTheme="majorHAnsi" w:eastAsiaTheme="majorEastAsia" w:hAnsiTheme="majorHAnsi" w:cstheme="majorBidi"/>
+      <w:color w:val="2F5496" w:themeColor="accent1" w:themeShade="BF"/>
+      <w:sz w:val="26"/>
+      <w:szCs w:val="26"/>
+    </w:rPr>
+  </w:style>
   <w:style w:type="character" w:default="1" w:styleId="DefaultParagraphFont">
     <w:name w:val="Default Paragraph Font"/>
     <w:uiPriority w:val="1"/>
@@ -1998,6 +1640,19 @@
         <w:shd w:val="clear" w:color="auto" w:fill="F2F2F2" w:themeFill="background1" w:themeFillShade="F2"/>
       </w:tcPr>
     </w:tblStylePr>
+  </w:style>
+  <w:style w:type="character" w:customStyle="1" w:styleId="Heading2Char">
+    <w:name w:val="Heading 2 Char"/>
+    <w:basedOn w:val="DefaultParagraphFont"/>
+    <w:link w:val="Heading2"/>
+    <w:uiPriority w:val="9"/>
+    <w:rsid w:val="00270A82"/>
+    <w:rPr>
+      <w:rFonts w:asciiTheme="majorHAnsi" w:eastAsiaTheme="majorEastAsia" w:hAnsiTheme="majorHAnsi" w:cstheme="majorBidi"/>
+      <w:color w:val="2F5496" w:themeColor="accent1" w:themeShade="BF"/>
+      <w:sz w:val="26"/>
+      <w:szCs w:val="26"/>
+    </w:rPr>
   </w:style>
 </w:styles>
 </file>

</xml_diff>